<commit_message>
Added cluster membership percents to circles. Added formatting to text
</commit_message>
<xml_diff>
--- a/Programming Resources.docx
+++ b/Programming Resources.docx
@@ -68,14 +68,26 @@
       </w:hyperlink>
     </w:p>
     <w:p>
+      <w:hyperlink r:id="rId9" w:history="1">
+        <w:r>
+          <w:rPr>
+            <w:rStyle w:val="Hyperlink"/>
+          </w:rPr>
+          <w:t>http://www.d3noob.org/2014/02/d3js-elements.html</w:t>
+        </w:r>
+      </w:hyperlink>
+    </w:p>
+    <w:p>
       <w:bookmarkStart w:id="0" w:name="_GoBack"/>
       <w:bookmarkEnd w:id="0"/>
+    </w:p>
+    <w:p>
       <w:r>
         <w:t>Javascript Basics</w:t>
       </w:r>
     </w:p>
     <w:p>
-      <w:hyperlink r:id="rId9" w:history="1">
+      <w:hyperlink r:id="rId10" w:history="1">
         <w:r>
           <w:rPr>
             <w:rStyle w:val="Hyperlink"/>
@@ -84,6 +96,17 @@
         </w:r>
       </w:hyperlink>
     </w:p>
+    <w:p>
+      <w:hyperlink r:id="rId11" w:history="1">
+        <w:r>
+          <w:rPr>
+            <w:rStyle w:val="Hyperlink"/>
+          </w:rPr>
+          <w:t>http://www.w3schools.com/jsref/jsref_toprecision.asp</w:t>
+        </w:r>
+      </w:hyperlink>
+    </w:p>
+    <w:p/>
     <w:p/>
     <w:p/>
     <w:sectPr>

</xml_diff>

<commit_message>
Question changing on data explorer mostly functional
</commit_message>
<xml_diff>
--- a/Programming Resources.docx
+++ b/Programming Resources.docx
@@ -8,7 +8,7 @@
       </w:r>
     </w:p>
     <w:p>
-      <w:hyperlink r:id="rId4" w:history="1">
+      <w:hyperlink r:id="rId4" w:anchor="1165552" w:history="1">
         <w:r>
           <w:rPr>
             <w:rStyle w:val="Hyperlink"/>
@@ -68,6 +68,11 @@
       </w:hyperlink>
     </w:p>
     <w:p>
+      <w:pPr>
+        <w:rPr>
+          <w:rStyle w:val="Hyperlink"/>
+        </w:rPr>
+      </w:pPr>
       <w:hyperlink r:id="rId9" w:history="1">
         <w:r>
           <w:rPr>
@@ -77,6 +82,22 @@
         </w:r>
       </w:hyperlink>
     </w:p>
+    <w:p/>
+    <w:p>
+      <w:r>
+        <w:t>D3 Example Code</w:t>
+      </w:r>
+    </w:p>
+    <w:p>
+      <w:hyperlink r:id="rId10" w:history="1">
+        <w:r>
+          <w:rPr>
+            <w:rStyle w:val="Hyperlink"/>
+          </w:rPr>
+          <w:t>http://bl.ocks.org/mbostock/3886208</w:t>
+        </w:r>
+      </w:hyperlink>
+    </w:p>
     <w:p>
       <w:bookmarkStart w:id="0" w:name="_GoBack"/>
       <w:bookmarkEnd w:id="0"/>
@@ -87,7 +108,7 @@
       </w:r>
     </w:p>
     <w:p>
-      <w:hyperlink r:id="rId10" w:history="1">
+      <w:hyperlink r:id="rId11" w:history="1">
         <w:r>
           <w:rPr>
             <w:rStyle w:val="Hyperlink"/>
@@ -97,7 +118,7 @@
       </w:hyperlink>
     </w:p>
     <w:p>
-      <w:hyperlink r:id="rId11" w:history="1">
+      <w:hyperlink r:id="rId12" w:history="1">
         <w:r>
           <w:rPr>
             <w:rStyle w:val="Hyperlink"/>

</xml_diff>

<commit_message>
Basic Data Viewer animations working
</commit_message>
<xml_diff>
--- a/Programming Resources.docx
+++ b/Programming Resources.docx
@@ -99,16 +99,47 @@
       </w:hyperlink>
     </w:p>
     <w:p>
+      <w:hyperlink r:id="rId11" w:history="1">
+        <w:r>
+          <w:rPr>
+            <w:rStyle w:val="Hyperlink"/>
+          </w:rPr>
+          <w:t>https://dev.socrata.com/consumers/examples/simple-chart-with-d3.html</w:t>
+        </w:r>
+      </w:hyperlink>
+    </w:p>
+    <w:p>
+      <w:hyperlink r:id="rId12" w:history="1">
+        <w:r>
+          <w:rPr>
+            <w:rStyle w:val="Hyperlink"/>
+          </w:rPr>
+          <w:t>http://bl.ocks.org/mbostock/3885304</w:t>
+        </w:r>
+      </w:hyperlink>
+    </w:p>
+    <w:p>
+      <w:hyperlink r:id="rId13" w:history="1">
+        <w:r>
+          <w:rPr>
+            <w:rStyle w:val="Hyperlink"/>
+          </w:rPr>
+          <w:t>http://bl.ocks.org/guilhermesimoes/be6b8be8a3e8dc2b70e2</w:t>
+        </w:r>
+      </w:hyperlink>
+    </w:p>
+    <w:p>
       <w:bookmarkStart w:id="0" w:name="_GoBack"/>
       <w:bookmarkEnd w:id="0"/>
     </w:p>
+    <w:p/>
     <w:p>
       <w:r>
         <w:t>Javascript Basics</w:t>
       </w:r>
     </w:p>
     <w:p>
-      <w:hyperlink r:id="rId11" w:history="1">
+      <w:hyperlink r:id="rId14" w:history="1">
         <w:r>
           <w:rPr>
             <w:rStyle w:val="Hyperlink"/>
@@ -118,7 +149,12 @@
       </w:hyperlink>
     </w:p>
     <w:p>
-      <w:hyperlink r:id="rId12" w:history="1">
+      <w:pPr>
+        <w:rPr>
+          <w:rStyle w:val="Hyperlink"/>
+        </w:rPr>
+      </w:pPr>
+      <w:hyperlink r:id="rId15" w:history="1">
         <w:r>
           <w:rPr>
             <w:rStyle w:val="Hyperlink"/>
@@ -127,6 +163,17 @@
         </w:r>
       </w:hyperlink>
     </w:p>
+    <w:p>
+      <w:hyperlink r:id="rId16" w:history="1">
+        <w:r>
+          <w:rPr>
+            <w:rStyle w:val="Hyperlink"/>
+          </w:rPr>
+          <w:t>http://stackoverflow.com/questions/1789945/how-can-i-check-if-one-string-contains-another-substring</w:t>
+        </w:r>
+      </w:hyperlink>
+    </w:p>
+    <w:p/>
     <w:p/>
     <w:p/>
     <w:p/>

</xml_diff>

<commit_message>
Added changing question name at top
</commit_message>
<xml_diff>
--- a/Programming Resources.docx
+++ b/Programming Resources.docx
@@ -128,10 +128,7 @@
         </w:r>
       </w:hyperlink>
     </w:p>
-    <w:p>
-      <w:bookmarkStart w:id="0" w:name="_GoBack"/>
-      <w:bookmarkEnd w:id="0"/>
-    </w:p>
+    <w:p/>
     <w:p/>
     <w:p>
       <w:r>
@@ -172,6 +169,44 @@
           <w:t>http://stackoverflow.com/questions/1789945/how-can-i-check-if-one-string-contains-another-substring</w:t>
         </w:r>
       </w:hyperlink>
+    </w:p>
+    <w:p/>
+    <w:p>
+      <w:r>
+        <w:t xml:space="preserve">My own </w:t>
+      </w:r>
+      <w:proofErr w:type="spellStart"/>
+      <w:r>
+        <w:t>stackoverflow</w:t>
+      </w:r>
+      <w:proofErr w:type="spellEnd"/>
+      <w:r>
+        <w:t xml:space="preserve"> questions</w:t>
+      </w:r>
+    </w:p>
+    <w:p>
+      <w:hyperlink r:id="rId17" w:history="1">
+        <w:r>
+          <w:rPr>
+            <w:rStyle w:val="Hyperlink"/>
+          </w:rPr>
+          <w:t>http://stackoverflow.com/questions/33572531/ignoring-a-group-with-the-d3-nest-function</w:t>
+        </w:r>
+      </w:hyperlink>
+    </w:p>
+    <w:p>
+      <w:hyperlink r:id="rId18" w:history="1">
+        <w:r>
+          <w:rPr>
+            <w:rStyle w:val="Hyperlink"/>
+          </w:rPr>
+          <w:t>http://stackoverflow.com/questions/33579449/cant-get-exit-and-enter-to-work-properly-when-updating-data-in-d3-js</w:t>
+        </w:r>
+      </w:hyperlink>
+    </w:p>
+    <w:p>
+      <w:bookmarkStart w:id="0" w:name="_GoBack"/>
+      <w:bookmarkEnd w:id="0"/>
     </w:p>
     <w:p/>
     <w:p/>

</xml_diff>

<commit_message>
Reconstituted bar chart so that each bar is within a group. Prepared for addition of text on bars
</commit_message>
<xml_diff>
--- a/Programming Resources.docx
+++ b/Programming Resources.docx
@@ -128,6 +128,20 @@
         </w:r>
       </w:hyperlink>
     </w:p>
+    <w:p>
+      <w:hyperlink r:id="rId14" w:history="1">
+        <w:r>
+          <w:rPr>
+            <w:rStyle w:val="Hyperlink"/>
+          </w:rPr>
+          <w:t>http://stackoverflow.com/questions/27500617/d3-js-enter-update-exit-with-group-element-in-between</w:t>
+        </w:r>
+      </w:hyperlink>
+    </w:p>
+    <w:p>
+      <w:bookmarkStart w:id="0" w:name="_GoBack"/>
+      <w:bookmarkEnd w:id="0"/>
+    </w:p>
     <w:p/>
     <w:p/>
     <w:p>
@@ -136,7 +150,7 @@
       </w:r>
     </w:p>
     <w:p>
-      <w:hyperlink r:id="rId14" w:history="1">
+      <w:hyperlink r:id="rId15" w:history="1">
         <w:r>
           <w:rPr>
             <w:rStyle w:val="Hyperlink"/>
@@ -151,7 +165,7 @@
           <w:rStyle w:val="Hyperlink"/>
         </w:rPr>
       </w:pPr>
-      <w:hyperlink r:id="rId15" w:history="1">
+      <w:hyperlink r:id="rId16" w:history="1">
         <w:r>
           <w:rPr>
             <w:rStyle w:val="Hyperlink"/>
@@ -161,7 +175,7 @@
       </w:hyperlink>
     </w:p>
     <w:p>
-      <w:hyperlink r:id="rId16" w:history="1">
+      <w:hyperlink r:id="rId17" w:history="1">
         <w:r>
           <w:rPr>
             <w:rStyle w:val="Hyperlink"/>
@@ -185,7 +199,7 @@
       </w:r>
     </w:p>
     <w:p>
-      <w:hyperlink r:id="rId17" w:history="1">
+      <w:hyperlink r:id="rId18" w:history="1">
         <w:r>
           <w:rPr>
             <w:rStyle w:val="Hyperlink"/>
@@ -195,7 +209,7 @@
       </w:hyperlink>
     </w:p>
     <w:p>
-      <w:hyperlink r:id="rId18" w:history="1">
+      <w:hyperlink r:id="rId19" w:history="1">
         <w:r>
           <w:rPr>
             <w:rStyle w:val="Hyperlink"/>
@@ -204,10 +218,7 @@
         </w:r>
       </w:hyperlink>
     </w:p>
-    <w:p>
-      <w:bookmarkStart w:id="0" w:name="_GoBack"/>
-      <w:bookmarkEnd w:id="0"/>
-    </w:p>
+    <w:p/>
     <w:p/>
     <w:p/>
     <w:p/>

</xml_diff>

<commit_message>
Added chapters bar to top of chart
</commit_message>
<xml_diff>
--- a/Programming Resources.docx
+++ b/Programming Resources.docx
@@ -84,12 +84,26 @@
       </w:hyperlink>
     </w:p>
     <w:p>
+      <w:hyperlink r:id="rId10" w:history="1">
+        <w:r>
+          <w:rPr>
+            <w:rStyle w:val="Hyperlink"/>
+          </w:rPr>
+          <w:t>http://alignedleft.com/tutorials/d3/axes</w:t>
+        </w:r>
+      </w:hyperlink>
+    </w:p>
+    <w:p>
+      <w:bookmarkStart w:id="0" w:name="_GoBack"/>
+      <w:bookmarkEnd w:id="0"/>
+    </w:p>
+    <w:p>
       <w:r>
         <w:t>D3 Example Code</w:t>
       </w:r>
     </w:p>
     <w:p>
-      <w:hyperlink r:id="rId10" w:history="1">
+      <w:hyperlink r:id="rId11" w:history="1">
         <w:r>
           <w:rPr>
             <w:rStyle w:val="Hyperlink"/>
@@ -99,7 +113,7 @@
       </w:hyperlink>
     </w:p>
     <w:p>
-      <w:hyperlink r:id="rId11" w:history="1">
+      <w:hyperlink r:id="rId12" w:history="1">
         <w:r>
           <w:rPr>
             <w:rStyle w:val="Hyperlink"/>
@@ -109,7 +123,7 @@
       </w:hyperlink>
     </w:p>
     <w:p>
-      <w:hyperlink r:id="rId12" w:history="1">
+      <w:hyperlink r:id="rId13" w:history="1">
         <w:r>
           <w:rPr>
             <w:rStyle w:val="Hyperlink"/>
@@ -119,7 +133,7 @@
       </w:hyperlink>
     </w:p>
     <w:p>
-      <w:hyperlink r:id="rId13" w:history="1">
+      <w:hyperlink r:id="rId14" w:history="1">
         <w:r>
           <w:rPr>
             <w:rStyle w:val="Hyperlink"/>
@@ -129,12 +143,22 @@
       </w:hyperlink>
     </w:p>
     <w:p>
-      <w:hyperlink r:id="rId14" w:history="1">
+      <w:hyperlink r:id="rId15" w:history="1">
         <w:r>
           <w:rPr>
             <w:rStyle w:val="Hyperlink"/>
           </w:rPr>
           <w:t>http://stackoverflow.com/questions/27500617/d3-js-enter-update-exit-with-group-element-in-between</w:t>
+        </w:r>
+      </w:hyperlink>
+    </w:p>
+    <w:p>
+      <w:hyperlink r:id="rId16" w:history="1">
+        <w:r>
+          <w:rPr>
+            <w:rStyle w:val="Hyperlink"/>
+          </w:rPr>
+          <w:t>https://github.com/mbostock/d3/wiki/SVG-Axes</w:t>
         </w:r>
       </w:hyperlink>
     </w:p>
@@ -147,7 +171,7 @@
       </w:r>
     </w:p>
     <w:p>
-      <w:hyperlink r:id="rId15" w:history="1">
+      <w:hyperlink r:id="rId17" w:history="1">
         <w:r>
           <w:rPr>
             <w:rStyle w:val="Hyperlink"/>
@@ -162,7 +186,7 @@
           <w:rStyle w:val="Hyperlink"/>
         </w:rPr>
       </w:pPr>
-      <w:hyperlink r:id="rId16" w:history="1">
+      <w:hyperlink r:id="rId18" w:history="1">
         <w:r>
           <w:rPr>
             <w:rStyle w:val="Hyperlink"/>
@@ -172,7 +196,7 @@
       </w:hyperlink>
     </w:p>
     <w:p>
-      <w:hyperlink r:id="rId17" w:history="1">
+      <w:hyperlink r:id="rId19" w:history="1">
         <w:r>
           <w:rPr>
             <w:rStyle w:val="Hyperlink"/>
@@ -182,7 +206,7 @@
       </w:hyperlink>
     </w:p>
     <w:p>
-      <w:hyperlink r:id="rId18" w:history="1">
+      <w:hyperlink r:id="rId20" w:history="1">
         <w:r>
           <w:rPr>
             <w:rStyle w:val="Hyperlink"/>
@@ -191,10 +215,7 @@
         </w:r>
       </w:hyperlink>
     </w:p>
-    <w:p>
-      <w:bookmarkStart w:id="0" w:name="_GoBack"/>
-      <w:bookmarkEnd w:id="0"/>
-    </w:p>
+    <w:p/>
     <w:p/>
     <w:p>
       <w:r>
@@ -210,7 +231,7 @@
       </w:r>
     </w:p>
     <w:p>
-      <w:hyperlink r:id="rId19" w:history="1">
+      <w:hyperlink r:id="rId21" w:history="1">
         <w:r>
           <w:rPr>
             <w:rStyle w:val="Hyperlink"/>
@@ -220,7 +241,7 @@
       </w:hyperlink>
     </w:p>
     <w:p>
-      <w:hyperlink r:id="rId20" w:history="1">
+      <w:hyperlink r:id="rId22" w:history="1">
         <w:r>
           <w:rPr>
             <w:rStyle w:val="Hyperlink"/>

</xml_diff>

<commit_message>
Added styling to chapter buttons
</commit_message>
<xml_diff>
--- a/Programming Resources.docx
+++ b/Programming Resources.docx
@@ -4,11 +4,27 @@
   <w:body>
     <w:p>
       <w:r>
+        <w:t>CSS</w:t>
+      </w:r>
+    </w:p>
+    <w:p>
+      <w:hyperlink r:id="rId4" w:history="1">
+        <w:r>
+          <w:rPr>
+            <w:rStyle w:val="Hyperlink"/>
+          </w:rPr>
+          <w:t>http://stackoverflow.com/questions/13867717/how-to-make-divs-percentage-width-relative-to-parent-div-and-not-viewport</w:t>
+        </w:r>
+      </w:hyperlink>
+    </w:p>
+    <w:p/>
+    <w:p>
+      <w:r>
         <w:t>Comparing Python Dictionaries</w:t>
       </w:r>
     </w:p>
     <w:p>
-      <w:hyperlink r:id="rId4" w:anchor="1165552" w:history="1">
+      <w:hyperlink r:id="rId5" w:anchor="1165552" w:history="1">
         <w:r>
           <w:rPr>
             <w:rStyle w:val="Hyperlink"/>
@@ -23,7 +39,7 @@
       </w:r>
     </w:p>
     <w:p>
-      <w:hyperlink r:id="rId5" w:history="1">
+      <w:hyperlink r:id="rId6" w:history="1">
         <w:r>
           <w:rPr>
             <w:rStyle w:val="Hyperlink"/>
@@ -38,7 +54,7 @@
       </w:r>
     </w:p>
     <w:p>
-      <w:hyperlink r:id="rId6" w:history="1">
+      <w:hyperlink r:id="rId7" w:history="1">
         <w:r>
           <w:rPr>
             <w:rStyle w:val="Hyperlink"/>
@@ -48,7 +64,7 @@
       </w:hyperlink>
     </w:p>
     <w:p>
-      <w:hyperlink r:id="rId7" w:history="1">
+      <w:hyperlink r:id="rId8" w:history="1">
         <w:r>
           <w:rPr>
             <w:rStyle w:val="Hyperlink"/>
@@ -58,7 +74,7 @@
       </w:hyperlink>
     </w:p>
     <w:p>
-      <w:hyperlink r:id="rId8" w:history="1">
+      <w:hyperlink r:id="rId9" w:history="1">
         <w:r>
           <w:rPr>
             <w:rStyle w:val="Hyperlink"/>
@@ -74,7 +90,7 @@
           <w:u w:val="single"/>
         </w:rPr>
       </w:pPr>
-      <w:hyperlink r:id="rId9" w:history="1">
+      <w:hyperlink r:id="rId10" w:history="1">
         <w:r>
           <w:rPr>
             <w:rStyle w:val="Hyperlink"/>
@@ -84,12 +100,22 @@
       </w:hyperlink>
     </w:p>
     <w:p>
-      <w:hyperlink r:id="rId10" w:history="1">
+      <w:hyperlink r:id="rId11" w:history="1">
         <w:r>
           <w:rPr>
             <w:rStyle w:val="Hyperlink"/>
           </w:rPr>
           <w:t>http://alignedleft.com/tutorials/d3/axes</w:t>
+        </w:r>
+      </w:hyperlink>
+    </w:p>
+    <w:p>
+      <w:hyperlink r:id="rId12" w:history="1">
+        <w:r>
+          <w:rPr>
+            <w:rStyle w:val="Hyperlink"/>
+          </w:rPr>
+          <w:t>http://stackoverflow.com/questions/10939082/d3-javascript-alternate-colors-on-click</w:t>
         </w:r>
       </w:hyperlink>
     </w:p>
@@ -103,7 +129,7 @@
       </w:r>
     </w:p>
     <w:p>
-      <w:hyperlink r:id="rId11" w:history="1">
+      <w:hyperlink r:id="rId13" w:history="1">
         <w:r>
           <w:rPr>
             <w:rStyle w:val="Hyperlink"/>
@@ -113,7 +139,7 @@
       </w:hyperlink>
     </w:p>
     <w:p>
-      <w:hyperlink r:id="rId12" w:history="1">
+      <w:hyperlink r:id="rId14" w:history="1">
         <w:r>
           <w:rPr>
             <w:rStyle w:val="Hyperlink"/>
@@ -123,7 +149,7 @@
       </w:hyperlink>
     </w:p>
     <w:p>
-      <w:hyperlink r:id="rId13" w:history="1">
+      <w:hyperlink r:id="rId15" w:history="1">
         <w:r>
           <w:rPr>
             <w:rStyle w:val="Hyperlink"/>
@@ -133,7 +159,7 @@
       </w:hyperlink>
     </w:p>
     <w:p>
-      <w:hyperlink r:id="rId14" w:history="1">
+      <w:hyperlink r:id="rId16" w:history="1">
         <w:r>
           <w:rPr>
             <w:rStyle w:val="Hyperlink"/>
@@ -143,7 +169,7 @@
       </w:hyperlink>
     </w:p>
     <w:p>
-      <w:hyperlink r:id="rId15" w:history="1">
+      <w:hyperlink r:id="rId17" w:history="1">
         <w:r>
           <w:rPr>
             <w:rStyle w:val="Hyperlink"/>
@@ -153,7 +179,7 @@
       </w:hyperlink>
     </w:p>
     <w:p>
-      <w:hyperlink r:id="rId16" w:history="1">
+      <w:hyperlink r:id="rId18" w:history="1">
         <w:r>
           <w:rPr>
             <w:rStyle w:val="Hyperlink"/>
@@ -171,7 +197,7 @@
       </w:r>
     </w:p>
     <w:p>
-      <w:hyperlink r:id="rId17" w:history="1">
+      <w:hyperlink r:id="rId19" w:history="1">
         <w:r>
           <w:rPr>
             <w:rStyle w:val="Hyperlink"/>
@@ -186,7 +212,7 @@
           <w:rStyle w:val="Hyperlink"/>
         </w:rPr>
       </w:pPr>
-      <w:hyperlink r:id="rId18" w:history="1">
+      <w:hyperlink r:id="rId20" w:history="1">
         <w:r>
           <w:rPr>
             <w:rStyle w:val="Hyperlink"/>
@@ -196,7 +222,7 @@
       </w:hyperlink>
     </w:p>
     <w:p>
-      <w:hyperlink r:id="rId19" w:history="1">
+      <w:hyperlink r:id="rId21" w:history="1">
         <w:r>
           <w:rPr>
             <w:rStyle w:val="Hyperlink"/>
@@ -206,7 +232,7 @@
       </w:hyperlink>
     </w:p>
     <w:p>
-      <w:hyperlink r:id="rId20" w:history="1">
+      <w:hyperlink r:id="rId22" w:history="1">
         <w:r>
           <w:rPr>
             <w:rStyle w:val="Hyperlink"/>
@@ -231,7 +257,7 @@
       </w:r>
     </w:p>
     <w:p>
-      <w:hyperlink r:id="rId21" w:history="1">
+      <w:hyperlink r:id="rId23" w:history="1">
         <w:r>
           <w:rPr>
             <w:rStyle w:val="Hyperlink"/>
@@ -241,7 +267,7 @@
       </w:hyperlink>
     </w:p>
     <w:p>
-      <w:hyperlink r:id="rId22" w:history="1">
+      <w:hyperlink r:id="rId24" w:history="1">
         <w:r>
           <w:rPr>
             <w:rStyle w:val="Hyperlink"/>

</xml_diff>

<commit_message>
Added basics of introductory dialog boxes
</commit_message>
<xml_diff>
--- a/Programming Resources.docx
+++ b/Programming Resources.docx
@@ -17,6 +17,16 @@
         </w:r>
       </w:hyperlink>
     </w:p>
+    <w:p>
+      <w:hyperlink r:id="rId5" w:history="1">
+        <w:r>
+          <w:rPr>
+            <w:rStyle w:val="Hyperlink"/>
+          </w:rPr>
+          <w:t>http://www.w3schools.com/cssref/pr_dim_min-width.asp</w:t>
+        </w:r>
+      </w:hyperlink>
+    </w:p>
     <w:p/>
     <w:p>
       <w:r>
@@ -24,7 +34,7 @@
       </w:r>
     </w:p>
     <w:p>
-      <w:hyperlink r:id="rId5" w:anchor="1165552" w:history="1">
+      <w:hyperlink r:id="rId6" w:anchor="1165552" w:history="1">
         <w:r>
           <w:rPr>
             <w:rStyle w:val="Hyperlink"/>
@@ -39,7 +49,7 @@
       </w:r>
     </w:p>
     <w:p>
-      <w:hyperlink r:id="rId6" w:history="1">
+      <w:hyperlink r:id="rId7" w:history="1">
         <w:r>
           <w:rPr>
             <w:rStyle w:val="Hyperlink"/>
@@ -54,7 +64,7 @@
       </w:r>
     </w:p>
     <w:p>
-      <w:hyperlink r:id="rId7" w:history="1">
+      <w:hyperlink r:id="rId8" w:history="1">
         <w:r>
           <w:rPr>
             <w:rStyle w:val="Hyperlink"/>
@@ -64,7 +74,7 @@
       </w:hyperlink>
     </w:p>
     <w:p>
-      <w:hyperlink r:id="rId8" w:history="1">
+      <w:hyperlink r:id="rId9" w:history="1">
         <w:r>
           <w:rPr>
             <w:rStyle w:val="Hyperlink"/>
@@ -74,7 +84,7 @@
       </w:hyperlink>
     </w:p>
     <w:p>
-      <w:hyperlink r:id="rId9" w:history="1">
+      <w:hyperlink r:id="rId10" w:history="1">
         <w:r>
           <w:rPr>
             <w:rStyle w:val="Hyperlink"/>
@@ -90,7 +100,7 @@
           <w:u w:val="single"/>
         </w:rPr>
       </w:pPr>
-      <w:hyperlink r:id="rId10" w:history="1">
+      <w:hyperlink r:id="rId11" w:history="1">
         <w:r>
           <w:rPr>
             <w:rStyle w:val="Hyperlink"/>
@@ -100,7 +110,7 @@
       </w:hyperlink>
     </w:p>
     <w:p>
-      <w:hyperlink r:id="rId11" w:history="1">
+      <w:hyperlink r:id="rId12" w:history="1">
         <w:r>
           <w:rPr>
             <w:rStyle w:val="Hyperlink"/>
@@ -110,7 +120,12 @@
       </w:hyperlink>
     </w:p>
     <w:p>
-      <w:hyperlink r:id="rId12" w:history="1">
+      <w:pPr>
+        <w:rPr>
+          <w:rStyle w:val="Hyperlink"/>
+        </w:rPr>
+      </w:pPr>
+      <w:hyperlink r:id="rId13" w:history="1">
         <w:r>
           <w:rPr>
             <w:rStyle w:val="Hyperlink"/>
@@ -120,16 +135,24 @@
       </w:hyperlink>
     </w:p>
     <w:p>
-      <w:bookmarkStart w:id="0" w:name="_GoBack"/>
-      <w:bookmarkEnd w:id="0"/>
-    </w:p>
+      <w:hyperlink r:id="rId14" w:history="1">
+        <w:r>
+          <w:rPr>
+            <w:rStyle w:val="Hyperlink"/>
+          </w:rPr>
+          <w:t>https://www.dashingd3js.com/svg-group-element-and-d3js</w:t>
+        </w:r>
+      </w:hyperlink>
+    </w:p>
+    <w:p/>
+    <w:p/>
     <w:p>
       <w:r>
         <w:t>D3 Example Code</w:t>
       </w:r>
     </w:p>
     <w:p>
-      <w:hyperlink r:id="rId13" w:history="1">
+      <w:hyperlink r:id="rId15" w:history="1">
         <w:r>
           <w:rPr>
             <w:rStyle w:val="Hyperlink"/>
@@ -139,7 +162,7 @@
       </w:hyperlink>
     </w:p>
     <w:p>
-      <w:hyperlink r:id="rId14" w:history="1">
+      <w:hyperlink r:id="rId16" w:history="1">
         <w:r>
           <w:rPr>
             <w:rStyle w:val="Hyperlink"/>
@@ -149,7 +172,7 @@
       </w:hyperlink>
     </w:p>
     <w:p>
-      <w:hyperlink r:id="rId15" w:history="1">
+      <w:hyperlink r:id="rId17" w:history="1">
         <w:r>
           <w:rPr>
             <w:rStyle w:val="Hyperlink"/>
@@ -159,7 +182,7 @@
       </w:hyperlink>
     </w:p>
     <w:p>
-      <w:hyperlink r:id="rId16" w:history="1">
+      <w:hyperlink r:id="rId18" w:history="1">
         <w:r>
           <w:rPr>
             <w:rStyle w:val="Hyperlink"/>
@@ -169,40 +192,12 @@
       </w:hyperlink>
     </w:p>
     <w:p>
-      <w:hyperlink r:id="rId17" w:history="1">
+      <w:hyperlink r:id="rId19" w:history="1">
         <w:r>
           <w:rPr>
             <w:rStyle w:val="Hyperlink"/>
           </w:rPr>
           <w:t>http://stackoverflow.com/questions/27500617/d3-js-enter-update-exit-with-group-element-in-between</w:t>
-        </w:r>
-      </w:hyperlink>
-    </w:p>
-    <w:p>
-      <w:hyperlink r:id="rId18" w:history="1">
-        <w:r>
-          <w:rPr>
-            <w:rStyle w:val="Hyperlink"/>
-          </w:rPr>
-          <w:t>https://github.com/mbostock/d3/wiki/SVG-Axes</w:t>
-        </w:r>
-      </w:hyperlink>
-    </w:p>
-    <w:p/>
-    <w:p/>
-    <w:p/>
-    <w:p>
-      <w:r>
-        <w:t>Javascript Basics</w:t>
-      </w:r>
-    </w:p>
-    <w:p>
-      <w:hyperlink r:id="rId19" w:history="1">
-        <w:r>
-          <w:rPr>
-            <w:rStyle w:val="Hyperlink"/>
-          </w:rPr>
-          <w:t>http://stackoverflow.com/questions/3895478/does-javascript-have-a-method-like-range-to-generate-an-array-based-on-suppl</w:t>
         </w:r>
       </w:hyperlink>
     </w:p>
@@ -217,12 +212,59 @@
           <w:rPr>
             <w:rStyle w:val="Hyperlink"/>
           </w:rPr>
+          <w:t>https://github.com/mbostock/d3/wiki/SVG-Axes</w:t>
+        </w:r>
+      </w:hyperlink>
+    </w:p>
+    <w:p>
+      <w:hyperlink r:id="rId21" w:history="1">
+        <w:r>
+          <w:rPr>
+            <w:rStyle w:val="Hyperlink"/>
+          </w:rPr>
+          <w:t>http://stackoverflow.com/questions/23459834/why-does-this-d3-code-add-the-p-element-outside-the-body-instead-of-inside-it</w:t>
+        </w:r>
+      </w:hyperlink>
+    </w:p>
+    <w:p>
+      <w:bookmarkStart w:id="0" w:name="_GoBack"/>
+      <w:bookmarkEnd w:id="0"/>
+    </w:p>
+    <w:p/>
+    <w:p/>
+    <w:p/>
+    <w:p>
+      <w:r>
+        <w:t>Javascript Basics</w:t>
+      </w:r>
+    </w:p>
+    <w:p>
+      <w:hyperlink r:id="rId22" w:history="1">
+        <w:r>
+          <w:rPr>
+            <w:rStyle w:val="Hyperlink"/>
+          </w:rPr>
+          <w:t>http://stackoverflow.com/questions/3895478/does-javascript-have-a-method-like-range-to-generate-an-array-based-on-suppl</w:t>
+        </w:r>
+      </w:hyperlink>
+    </w:p>
+    <w:p>
+      <w:pPr>
+        <w:rPr>
+          <w:rStyle w:val="Hyperlink"/>
+        </w:rPr>
+      </w:pPr>
+      <w:hyperlink r:id="rId23" w:history="1">
+        <w:r>
+          <w:rPr>
+            <w:rStyle w:val="Hyperlink"/>
+          </w:rPr>
           <w:t>http://www.w3schools.com/jsref/jsref_toprecision.asp</w:t>
         </w:r>
       </w:hyperlink>
     </w:p>
     <w:p>
-      <w:hyperlink r:id="rId21" w:history="1">
+      <w:hyperlink r:id="rId24" w:history="1">
         <w:r>
           <w:rPr>
             <w:rStyle w:val="Hyperlink"/>
@@ -232,12 +274,22 @@
       </w:hyperlink>
     </w:p>
     <w:p>
-      <w:hyperlink r:id="rId22" w:history="1">
+      <w:hyperlink r:id="rId25" w:history="1">
         <w:r>
           <w:rPr>
             <w:rStyle w:val="Hyperlink"/>
           </w:rPr>
           <w:t>http://stackoverflow.com/questions/7342957/how-do-you-round-to-1-decimal-place-in-javascript</w:t>
+        </w:r>
+      </w:hyperlink>
+    </w:p>
+    <w:p>
+      <w:hyperlink r:id="rId26" w:history="1">
+        <w:r>
+          <w:rPr>
+            <w:rStyle w:val="Hyperlink"/>
+          </w:rPr>
+          <w:t>http://stackoverflow.com/questions/7346827/javascript-find-array-index-with-value</w:t>
         </w:r>
       </w:hyperlink>
     </w:p>
@@ -257,7 +309,7 @@
       </w:r>
     </w:p>
     <w:p>
-      <w:hyperlink r:id="rId23" w:history="1">
+      <w:hyperlink r:id="rId27" w:history="1">
         <w:r>
           <w:rPr>
             <w:rStyle w:val="Hyperlink"/>
@@ -267,7 +319,7 @@
       </w:hyperlink>
     </w:p>
     <w:p>
-      <w:hyperlink r:id="rId24" w:history="1">
+      <w:hyperlink r:id="rId28" w:history="1">
         <w:r>
           <w:rPr>
             <w:rStyle w:val="Hyperlink"/>

</xml_diff>

<commit_message>
Final touches before test run
</commit_message>
<xml_diff>
--- a/Programming Resources.docx
+++ b/Programming Resources.docx
@@ -144,6 +144,16 @@
         </w:r>
       </w:hyperlink>
     </w:p>
+    <w:p>
+      <w:hyperlink r:id="rId15" w:history="1">
+        <w:r>
+          <w:rPr>
+            <w:rStyle w:val="Hyperlink"/>
+          </w:rPr>
+          <w:t>https://developer.mozilla.org/en-US/docs/Web/JavaScript/Reference/Global_Objects/Array/forEach</w:t>
+        </w:r>
+      </w:hyperlink>
+    </w:p>
     <w:p/>
     <w:p/>
     <w:p>
@@ -152,7 +162,7 @@
       </w:r>
     </w:p>
     <w:p>
-      <w:hyperlink r:id="rId15" w:history="1">
+      <w:hyperlink r:id="rId16" w:history="1">
         <w:r>
           <w:rPr>
             <w:rStyle w:val="Hyperlink"/>
@@ -162,7 +172,7 @@
       </w:hyperlink>
     </w:p>
     <w:p>
-      <w:hyperlink r:id="rId16" w:history="1">
+      <w:hyperlink r:id="rId17" w:history="1">
         <w:r>
           <w:rPr>
             <w:rStyle w:val="Hyperlink"/>
@@ -172,7 +182,7 @@
       </w:hyperlink>
     </w:p>
     <w:p>
-      <w:hyperlink r:id="rId17" w:history="1">
+      <w:hyperlink r:id="rId18" w:history="1">
         <w:r>
           <w:rPr>
             <w:rStyle w:val="Hyperlink"/>
@@ -182,7 +192,7 @@
       </w:hyperlink>
     </w:p>
     <w:p>
-      <w:hyperlink r:id="rId18" w:history="1">
+      <w:hyperlink r:id="rId19" w:history="1">
         <w:r>
           <w:rPr>
             <w:rStyle w:val="Hyperlink"/>
@@ -192,7 +202,7 @@
       </w:hyperlink>
     </w:p>
     <w:p>
-      <w:hyperlink r:id="rId19" w:history="1">
+      <w:hyperlink r:id="rId20" w:history="1">
         <w:r>
           <w:rPr>
             <w:rStyle w:val="Hyperlink"/>
@@ -207,7 +217,7 @@
           <w:rStyle w:val="Hyperlink"/>
         </w:rPr>
       </w:pPr>
-      <w:hyperlink r:id="rId20" w:history="1">
+      <w:hyperlink r:id="rId21" w:history="1">
         <w:r>
           <w:rPr>
             <w:rStyle w:val="Hyperlink"/>
@@ -217,7 +227,7 @@
       </w:hyperlink>
     </w:p>
     <w:p>
-      <w:hyperlink r:id="rId21" w:history="1">
+      <w:hyperlink r:id="rId22" w:history="1">
         <w:r>
           <w:rPr>
             <w:rStyle w:val="Hyperlink"/>
@@ -226,10 +236,7 @@
         </w:r>
       </w:hyperlink>
     </w:p>
-    <w:p>
-      <w:bookmarkStart w:id="0" w:name="_GoBack"/>
-      <w:bookmarkEnd w:id="0"/>
-    </w:p>
+    <w:p/>
     <w:p/>
     <w:p/>
     <w:p/>
@@ -239,7 +246,7 @@
       </w:r>
     </w:p>
     <w:p>
-      <w:hyperlink r:id="rId22" w:history="1">
+      <w:hyperlink r:id="rId23" w:history="1">
         <w:r>
           <w:rPr>
             <w:rStyle w:val="Hyperlink"/>
@@ -254,7 +261,7 @@
           <w:rStyle w:val="Hyperlink"/>
         </w:rPr>
       </w:pPr>
-      <w:hyperlink r:id="rId23" w:history="1">
+      <w:hyperlink r:id="rId24" w:history="1">
         <w:r>
           <w:rPr>
             <w:rStyle w:val="Hyperlink"/>
@@ -264,7 +271,7 @@
       </w:hyperlink>
     </w:p>
     <w:p>
-      <w:hyperlink r:id="rId24" w:history="1">
+      <w:hyperlink r:id="rId25" w:history="1">
         <w:r>
           <w:rPr>
             <w:rStyle w:val="Hyperlink"/>
@@ -274,7 +281,7 @@
       </w:hyperlink>
     </w:p>
     <w:p>
-      <w:hyperlink r:id="rId25" w:history="1">
+      <w:hyperlink r:id="rId26" w:history="1">
         <w:r>
           <w:rPr>
             <w:rStyle w:val="Hyperlink"/>
@@ -284,7 +291,7 @@
       </w:hyperlink>
     </w:p>
     <w:p>
-      <w:hyperlink r:id="rId26" w:history="1">
+      <w:hyperlink r:id="rId27" w:history="1">
         <w:r>
           <w:rPr>
             <w:rStyle w:val="Hyperlink"/>
@@ -293,7 +300,30 @@
         </w:r>
       </w:hyperlink>
     </w:p>
-    <w:p/>
+    <w:p>
+      <w:hyperlink r:id="rId28" w:history="1">
+        <w:r>
+          <w:rPr>
+            <w:rStyle w:val="Hyperlink"/>
+          </w:rPr>
+          <w:t>http://stackoverflow.com/questions/10192662/js-how-to-check-if-a-variable-is-not-undefined</w:t>
+        </w:r>
+      </w:hyperlink>
+    </w:p>
+    <w:p>
+      <w:hyperlink r:id="rId29" w:history="1">
+        <w:r>
+          <w:rPr>
+            <w:rStyle w:val="Hyperlink"/>
+          </w:rPr>
+          <w:t>http://stackoverflow.com/questions/5963182/how-to-remove-spaces-from-a-string-using-javascript</w:t>
+        </w:r>
+      </w:hyperlink>
+    </w:p>
+    <w:p>
+      <w:bookmarkStart w:id="0" w:name="_GoBack"/>
+      <w:bookmarkEnd w:id="0"/>
+    </w:p>
     <w:p/>
     <w:p>
       <w:r>
@@ -309,7 +339,7 @@
       </w:r>
     </w:p>
     <w:p>
-      <w:hyperlink r:id="rId27" w:history="1">
+      <w:hyperlink r:id="rId30" w:history="1">
         <w:r>
           <w:rPr>
             <w:rStyle w:val="Hyperlink"/>
@@ -319,7 +349,7 @@
       </w:hyperlink>
     </w:p>
     <w:p>
-      <w:hyperlink r:id="rId28" w:history="1">
+      <w:hyperlink r:id="rId31" w:history="1">
         <w:r>
           <w:rPr>
             <w:rStyle w:val="Hyperlink"/>

</xml_diff>